<commit_message>
Enabled writes saving and extra output saving (e.g. PPB) for all state variables. Changed design of writes to AQUATOXTSOutput and modified GUI to support that. Translated DERIVATIVE_WriteRates for all derivatives in the model. Tested writing of rates for all derivatives.
</commit_message>
<xml_diff>
--- a/Data.Simulate.AQUATOX/DOCS/AQUATOX_4.0_Whats_New.docx
+++ b/Data.Simulate.AQUATOX/DOCS/AQUATOX_4.0_Whats_New.docx
@@ -7,10 +7,13 @@
         <w:ind w:left="360" w:hanging="360"/>
       </w:pPr>
       <w:r>
-        <w:t xml:space="preserve">AQUATOX </w:t>
-      </w:r>
-      <w:r>
-        <w:t>4.0, differences in scientific formula from Release 3.2</w:t>
+        <w:t>AQUATOX 4.0, differences in scientific formula</w:t>
+      </w:r>
+      <w:r>
+        <w:t>s</w:t>
+      </w:r>
+      <w:r>
+        <w:t xml:space="preserve"> from Release 3.2</w:t>
       </w:r>
     </w:p>
     <w:p>
@@ -22,10 +25,7 @@
         </w:numPr>
       </w:pPr>
       <w:r>
-        <w:t xml:space="preserve">Internal Nutrients </w:t>
-      </w:r>
-      <w:r>
-        <w:t>update</w:t>
+        <w:t>Internal Nutrients update</w:t>
       </w:r>
     </w:p>
     <w:p>

</xml_diff>